<commit_message>
added original paper link in report
</commit_message>
<xml_diff>
--- a/რეფერატი.docx
+++ b/რეფერატი.docx
@@ -3781,11 +3781,130 @@
       <w:pPr>
         <w:spacing w:line="360" w:lineRule="auto"/>
         <w:rPr>
-          <w:rFonts w:ascii="Sylfaen" w:eastAsia="Arial Unicode MS" w:hAnsi="Sylfaen" w:cs="Arial Unicode MS"/>
-          <w:sz w:val="24"/>
-          <w:szCs w:val="24"/>
+          <w:rStyle w:val="Hyperlink"/>
+          <w:rFonts w:ascii="Sylfaen" w:eastAsia="Arial Unicode MS" w:hAnsi="Sylfaen" w:cs="Arial Unicode MS"/>
+          <w:sz w:val="24"/>
+          <w:szCs w:val="24"/>
+          <w:lang w:val="ka-GE"/>
         </w:rPr>
       </w:pPr>
+      <w:r>
+        <w:rPr>
+          <w:rFonts w:ascii="Sylfaen" w:eastAsia="Arial Unicode MS" w:hAnsi="Sylfaen" w:cs="Arial Unicode MS"/>
+          <w:sz w:val="24"/>
+          <w:szCs w:val="24"/>
+          <w:lang w:val="ka-GE"/>
+        </w:rPr>
+        <w:fldChar w:fldCharType="begin"/>
+      </w:r>
+      <w:r>
+        <w:rPr>
+          <w:rFonts w:ascii="Sylfaen" w:eastAsia="Arial Unicode MS" w:hAnsi="Sylfaen" w:cs="Arial Unicode MS"/>
+          <w:sz w:val="24"/>
+          <w:szCs w:val="24"/>
+          <w:lang w:val="ka-GE"/>
+        </w:rPr>
+        <w:instrText>HYPERLINK "https://bmcgenomics.biomedcentral.com/articles/10.1186/s12864-015-2006-2"</w:instrText>
+      </w:r>
+      <w:r>
+        <w:rPr>
+          <w:rFonts w:ascii="Sylfaen" w:eastAsia="Arial Unicode MS" w:hAnsi="Sylfaen" w:cs="Arial Unicode MS"/>
+          <w:sz w:val="24"/>
+          <w:szCs w:val="24"/>
+          <w:lang w:val="ka-GE"/>
+        </w:rPr>
+      </w:r>
+      <w:r>
+        <w:rPr>
+          <w:rFonts w:ascii="Sylfaen" w:eastAsia="Arial Unicode MS" w:hAnsi="Sylfaen" w:cs="Arial Unicode MS"/>
+          <w:sz w:val="24"/>
+          <w:szCs w:val="24"/>
+          <w:lang w:val="ka-GE"/>
+        </w:rPr>
+        <w:fldChar w:fldCharType="separate"/>
+      </w:r>
+      <w:r>
+        <w:rPr>
+          <w:rStyle w:val="Hyperlink"/>
+          <w:rFonts w:ascii="Sylfaen" w:eastAsia="Arial Unicode MS" w:hAnsi="Sylfaen" w:cs="Arial Unicode MS"/>
+          <w:sz w:val="24"/>
+          <w:szCs w:val="24"/>
+          <w:lang w:val="ka-GE"/>
+        </w:rPr>
+        <w:t>ორიგინა</w:t>
+      </w:r>
+      <w:r>
+        <w:rPr>
+          <w:rStyle w:val="Hyperlink"/>
+          <w:rFonts w:ascii="Sylfaen" w:eastAsia="Arial Unicode MS" w:hAnsi="Sylfaen" w:cs="Arial Unicode MS"/>
+          <w:sz w:val="24"/>
+          <w:szCs w:val="24"/>
+          <w:lang w:val="ka-GE"/>
+        </w:rPr>
+        <w:t>ლ</w:t>
+      </w:r>
+      <w:r>
+        <w:rPr>
+          <w:rStyle w:val="Hyperlink"/>
+          <w:rFonts w:ascii="Sylfaen" w:eastAsia="Arial Unicode MS" w:hAnsi="Sylfaen" w:cs="Arial Unicode MS"/>
+          <w:sz w:val="24"/>
+          <w:szCs w:val="24"/>
+          <w:lang w:val="ka-GE"/>
+        </w:rPr>
+        <w:t xml:space="preserve">ი </w:t>
+      </w:r>
+      <w:proofErr w:type="spellStart"/>
+      <w:r>
+        <w:rPr>
+          <w:rStyle w:val="Hyperlink"/>
+          <w:rFonts w:ascii="Sylfaen" w:eastAsia="Arial Unicode MS" w:hAnsi="Sylfaen" w:cs="Arial Unicode MS"/>
+          <w:sz w:val="24"/>
+          <w:szCs w:val="24"/>
+          <w:lang w:val="ka-GE"/>
+        </w:rPr>
+        <w:t>ფ</w:t>
+      </w:r>
+      <w:r>
+        <w:rPr>
+          <w:rStyle w:val="Hyperlink"/>
+          <w:rFonts w:ascii="Sylfaen" w:eastAsia="Arial Unicode MS" w:hAnsi="Sylfaen" w:cs="Arial Unicode MS"/>
+          <w:sz w:val="24"/>
+          <w:szCs w:val="24"/>
+          <w:lang w:val="ka-GE"/>
+        </w:rPr>
+        <w:t>ე</w:t>
+      </w:r>
+      <w:r>
+        <w:rPr>
+          <w:rStyle w:val="Hyperlink"/>
+          <w:rFonts w:ascii="Sylfaen" w:eastAsia="Arial Unicode MS" w:hAnsi="Sylfaen" w:cs="Arial Unicode MS"/>
+          <w:sz w:val="24"/>
+          <w:szCs w:val="24"/>
+          <w:lang w:val="ka-GE"/>
+        </w:rPr>
+        <w:t>ი</w:t>
+      </w:r>
+      <w:r>
+        <w:rPr>
+          <w:rStyle w:val="Hyperlink"/>
+          <w:rFonts w:ascii="Sylfaen" w:eastAsia="Arial Unicode MS" w:hAnsi="Sylfaen" w:cs="Arial Unicode MS"/>
+          <w:sz w:val="24"/>
+          <w:szCs w:val="24"/>
+          <w:lang w:val="ka-GE"/>
+        </w:rPr>
+        <w:t>ფ</w:t>
+      </w:r>
+      <w:r>
+        <w:rPr>
+          <w:rStyle w:val="Hyperlink"/>
+          <w:rFonts w:ascii="Sylfaen" w:eastAsia="Arial Unicode MS" w:hAnsi="Sylfaen" w:cs="Arial Unicode MS"/>
+          <w:sz w:val="24"/>
+          <w:szCs w:val="24"/>
+          <w:lang w:val="ka-GE"/>
+        </w:rPr>
+        <w:t>ერი</w:t>
+      </w:r>
+      <w:proofErr w:type="spellEnd"/>
     </w:p>
     <w:p>
       <w:pPr>
@@ -3799,6 +3918,15 @@
           <w:lang w:val="ka-GE"/>
         </w:rPr>
       </w:pPr>
+      <w:r>
+        <w:rPr>
+          <w:rFonts w:ascii="Sylfaen" w:eastAsia="Arial Unicode MS" w:hAnsi="Sylfaen" w:cs="Arial Unicode MS"/>
+          <w:sz w:val="24"/>
+          <w:szCs w:val="24"/>
+          <w:lang w:val="ka-GE"/>
+        </w:rPr>
+        <w:fldChar w:fldCharType="end"/>
+      </w:r>
     </w:p>
     <w:p>
       <w:pPr>
@@ -18424,11 +18552,34 @@
     <w:name w:val="Hyperlink"/>
     <w:basedOn w:val="DefaultParagraphFont"/>
     <w:uiPriority w:val="99"/>
-    <w:semiHidden/>
     <w:unhideWhenUsed/>
     <w:rsid w:val="00AE17DC"/>
     <w:rPr>
       <w:color w:val="0000FF"/>
+      <w:u w:val="single"/>
+    </w:rPr>
+  </w:style>
+  <w:style w:type="character" w:styleId="UnresolvedMention">
+    <w:name w:val="Unresolved Mention"/>
+    <w:basedOn w:val="DefaultParagraphFont"/>
+    <w:uiPriority w:val="99"/>
+    <w:semiHidden/>
+    <w:unhideWhenUsed/>
+    <w:rsid w:val="00C3084C"/>
+    <w:rPr>
+      <w:color w:val="605E5C"/>
+      <w:shd w:val="clear" w:color="auto" w:fill="E1DFDD"/>
+    </w:rPr>
+  </w:style>
+  <w:style w:type="character" w:styleId="FollowedHyperlink">
+    <w:name w:val="FollowedHyperlink"/>
+    <w:basedOn w:val="DefaultParagraphFont"/>
+    <w:uiPriority w:val="99"/>
+    <w:semiHidden/>
+    <w:unhideWhenUsed/>
+    <w:rsid w:val="00C3084C"/>
+    <w:rPr>
+      <w:color w:val="800080" w:themeColor="followedHyperlink"/>
       <w:u w:val="single"/>
     </w:rPr>
   </w:style>

</xml_diff>